<commit_message>
Remise finale architecture v-1.3.
</commit_message>
<xml_diff>
--- a/Remise/Architecture logicielle-v-1.3.docx
+++ b/Remise/Architecture logicielle-v-1.3.docx
@@ -963,11 +963,7 @@
           </w:r>
           <w:r>
             <w:rPr>
-              <w:rFonts w:ascii="Calibri" w:eastAsia="Calibri" w:hAnsi="Calibri" w:cs="Calibri"/>
-              <w:b/>
-              <w:color w:val="000000"/>
-              <w:sz w:val="22"/>
-              <w:szCs w:val="22"/>
+              <w:noProof/>
             </w:rPr>
             <w:t>5</w:t>
           </w:r>
@@ -1022,11 +1018,7 @@
           </w:r>
           <w:r>
             <w:rPr>
-              <w:rFonts w:ascii="Calibri" w:eastAsia="Calibri" w:hAnsi="Calibri" w:cs="Calibri"/>
-              <w:b/>
-              <w:color w:val="000000"/>
-              <w:sz w:val="22"/>
-              <w:szCs w:val="22"/>
+              <w:noProof/>
             </w:rPr>
             <w:t>5</w:t>
           </w:r>
@@ -1091,11 +1083,7 @@
           </w:r>
           <w:r>
             <w:rPr>
-              <w:rFonts w:ascii="Calibri" w:eastAsia="Calibri" w:hAnsi="Calibri" w:cs="Calibri"/>
-              <w:b/>
-              <w:color w:val="000000"/>
-              <w:sz w:val="22"/>
-              <w:szCs w:val="22"/>
+              <w:noProof/>
             </w:rPr>
             <w:t>6</w:t>
           </w:r>
@@ -1148,10 +1136,7 @@
           </w:r>
           <w:r>
             <w:rPr>
-              <w:rFonts w:ascii="Calibri" w:eastAsia="Calibri" w:hAnsi="Calibri" w:cs="Calibri"/>
-              <w:color w:val="000000"/>
-              <w:sz w:val="22"/>
-              <w:szCs w:val="22"/>
+              <w:noProof/>
             </w:rPr>
             <w:t>6</w:t>
           </w:r>
@@ -1204,10 +1189,7 @@
           </w:r>
           <w:r>
             <w:rPr>
-              <w:rFonts w:ascii="Calibri" w:eastAsia="Calibri" w:hAnsi="Calibri" w:cs="Calibri"/>
-              <w:color w:val="000000"/>
-              <w:sz w:val="22"/>
-              <w:szCs w:val="22"/>
+              <w:noProof/>
             </w:rPr>
             <w:t>7</w:t>
           </w:r>
@@ -1260,10 +1242,7 @@
           </w:r>
           <w:r>
             <w:rPr>
-              <w:rFonts w:ascii="Calibri" w:eastAsia="Calibri" w:hAnsi="Calibri" w:cs="Calibri"/>
-              <w:color w:val="000000"/>
-              <w:sz w:val="22"/>
-              <w:szCs w:val="22"/>
+              <w:noProof/>
             </w:rPr>
             <w:t>8</w:t>
           </w:r>
@@ -1325,10 +1304,7 @@
           </w:r>
           <w:r>
             <w:rPr>
-              <w:rFonts w:ascii="Calibri" w:eastAsia="Calibri" w:hAnsi="Calibri" w:cs="Calibri"/>
-              <w:color w:val="000000"/>
-              <w:sz w:val="22"/>
-              <w:szCs w:val="22"/>
+              <w:noProof/>
             </w:rPr>
             <w:t>8</w:t>
           </w:r>
@@ -1381,12 +1357,12 @@
           </w:r>
           <w:r>
             <w:rPr>
-              <w:rFonts w:ascii="Calibri" w:eastAsia="Calibri" w:hAnsi="Calibri" w:cs="Calibri"/>
-              <w:color w:val="000000"/>
-              <w:sz w:val="22"/>
-              <w:szCs w:val="22"/>
+              <w:b/>
+              <w:bCs/>
+              <w:noProof/>
+              <w:lang w:val="en-US"/>
             </w:rPr>
-            <w:t>9</w:t>
+            <w:t>Error! Bookmark not defined.</w:t>
           </w:r>
           <w:r>
             <w:fldChar w:fldCharType="end"/>
@@ -1437,12 +1413,9 @@
           </w:r>
           <w:r>
             <w:rPr>
-              <w:rFonts w:ascii="Calibri" w:eastAsia="Calibri" w:hAnsi="Calibri" w:cs="Calibri"/>
-              <w:color w:val="000000"/>
-              <w:sz w:val="22"/>
-              <w:szCs w:val="22"/>
+              <w:noProof/>
             </w:rPr>
-            <w:t>10</w:t>
+            <w:t>9</w:t>
           </w:r>
           <w:r>
             <w:fldChar w:fldCharType="end"/>
@@ -1493,12 +1466,9 @@
           </w:r>
           <w:r>
             <w:rPr>
-              <w:rFonts w:ascii="Calibri" w:eastAsia="Calibri" w:hAnsi="Calibri" w:cs="Calibri"/>
-              <w:color w:val="000000"/>
-              <w:sz w:val="22"/>
-              <w:szCs w:val="22"/>
+              <w:noProof/>
             </w:rPr>
-            <w:t>11</w:t>
+            <w:t>10</w:t>
           </w:r>
           <w:r>
             <w:fldChar w:fldCharType="end"/>
@@ -1549,12 +1519,9 @@
           </w:r>
           <w:r>
             <w:rPr>
-              <w:rFonts w:ascii="Calibri" w:eastAsia="Calibri" w:hAnsi="Calibri" w:cs="Calibri"/>
-              <w:color w:val="000000"/>
-              <w:sz w:val="22"/>
-              <w:szCs w:val="22"/>
+              <w:noProof/>
             </w:rPr>
-            <w:t>11</w:t>
+            <w:t>10</w:t>
           </w:r>
           <w:r>
             <w:fldChar w:fldCharType="end"/>
@@ -1605,12 +1572,9 @@
           </w:r>
           <w:r>
             <w:rPr>
-              <w:rFonts w:ascii="Calibri" w:eastAsia="Calibri" w:hAnsi="Calibri" w:cs="Calibri"/>
-              <w:color w:val="000000"/>
-              <w:sz w:val="22"/>
-              <w:szCs w:val="22"/>
+              <w:noProof/>
             </w:rPr>
-            <w:t>12</w:t>
+            <w:t>11</w:t>
           </w:r>
           <w:r>
             <w:fldChar w:fldCharType="end"/>
@@ -1670,12 +1634,9 @@
           </w:r>
           <w:r>
             <w:rPr>
-              <w:rFonts w:ascii="Calibri" w:eastAsia="Calibri" w:hAnsi="Calibri" w:cs="Calibri"/>
-              <w:color w:val="000000"/>
-              <w:sz w:val="22"/>
-              <w:szCs w:val="22"/>
+              <w:noProof/>
             </w:rPr>
-            <w:t>13</w:t>
+            <w:t>12</w:t>
           </w:r>
           <w:r>
             <w:fldChar w:fldCharType="end"/>
@@ -1726,12 +1687,9 @@
           </w:r>
           <w:r>
             <w:rPr>
-              <w:rFonts w:ascii="Calibri" w:eastAsia="Calibri" w:hAnsi="Calibri" w:cs="Calibri"/>
-              <w:color w:val="000000"/>
-              <w:sz w:val="22"/>
-              <w:szCs w:val="22"/>
+              <w:noProof/>
             </w:rPr>
-            <w:t>14</w:t>
+            <w:t>13</w:t>
           </w:r>
           <w:r>
             <w:fldChar w:fldCharType="end"/>
@@ -1782,12 +1740,9 @@
           </w:r>
           <w:r>
             <w:rPr>
-              <w:rFonts w:ascii="Calibri" w:eastAsia="Calibri" w:hAnsi="Calibri" w:cs="Calibri"/>
-              <w:color w:val="000000"/>
-              <w:sz w:val="22"/>
-              <w:szCs w:val="22"/>
+              <w:noProof/>
             </w:rPr>
-            <w:t>15</w:t>
+            <w:t>14</w:t>
           </w:r>
           <w:r>
             <w:fldChar w:fldCharType="end"/>
@@ -1841,12 +1796,9 @@
           </w:r>
           <w:r>
             <w:rPr>
-              <w:rFonts w:ascii="Calibri" w:eastAsia="Calibri" w:hAnsi="Calibri" w:cs="Calibri"/>
-              <w:color w:val="000000"/>
-              <w:sz w:val="22"/>
-              <w:szCs w:val="22"/>
+              <w:noProof/>
             </w:rPr>
-            <w:t>16</w:t>
+            <w:t>15</w:t>
           </w:r>
           <w:r>
             <w:fldChar w:fldCharType="end"/>
@@ -1897,12 +1849,9 @@
           </w:r>
           <w:r>
             <w:rPr>
-              <w:rFonts w:ascii="Calibri" w:eastAsia="Calibri" w:hAnsi="Calibri" w:cs="Calibri"/>
-              <w:color w:val="000000"/>
-              <w:sz w:val="22"/>
-              <w:szCs w:val="22"/>
+              <w:noProof/>
             </w:rPr>
-            <w:t>16</w:t>
+            <w:t>15</w:t>
           </w:r>
           <w:r>
             <w:fldChar w:fldCharType="end"/>
@@ -1953,12 +1902,12 @@
           </w:r>
           <w:r>
             <w:rPr>
-              <w:rFonts w:ascii="Calibri" w:eastAsia="Calibri" w:hAnsi="Calibri" w:cs="Calibri"/>
-              <w:color w:val="000000"/>
-              <w:sz w:val="22"/>
-              <w:szCs w:val="22"/>
+              <w:b/>
+              <w:bCs/>
+              <w:noProof/>
+              <w:lang w:val="en-US"/>
             </w:rPr>
-            <w:t>17</w:t>
+            <w:t>Error! Bookmark not defined.</w:t>
           </w:r>
           <w:r>
             <w:fldChar w:fldCharType="end"/>
@@ -2018,12 +1967,9 @@
           </w:r>
           <w:r>
             <w:rPr>
-              <w:rFonts w:ascii="Calibri" w:eastAsia="Calibri" w:hAnsi="Calibri" w:cs="Calibri"/>
-              <w:color w:val="000000"/>
-              <w:sz w:val="22"/>
-              <w:szCs w:val="22"/>
+              <w:noProof/>
             </w:rPr>
-            <w:t>18</w:t>
+            <w:t>16</w:t>
           </w:r>
           <w:r>
             <w:fldChar w:fldCharType="end"/>
@@ -2074,12 +2020,9 @@
           </w:r>
           <w:r>
             <w:rPr>
-              <w:rFonts w:ascii="Calibri" w:eastAsia="Calibri" w:hAnsi="Calibri" w:cs="Calibri"/>
-              <w:color w:val="000000"/>
-              <w:sz w:val="22"/>
-              <w:szCs w:val="22"/>
+              <w:noProof/>
             </w:rPr>
-            <w:t>19</w:t>
+            <w:t>17</w:t>
           </w:r>
           <w:r>
             <w:fldChar w:fldCharType="end"/>
@@ -2130,12 +2073,9 @@
           </w:r>
           <w:r>
             <w:rPr>
-              <w:rFonts w:ascii="Calibri" w:eastAsia="Calibri" w:hAnsi="Calibri" w:cs="Calibri"/>
-              <w:color w:val="000000"/>
-              <w:sz w:val="22"/>
-              <w:szCs w:val="22"/>
+              <w:noProof/>
             </w:rPr>
-            <w:t>20</w:t>
+            <w:t>18</w:t>
           </w:r>
           <w:r>
             <w:fldChar w:fldCharType="end"/>
@@ -2188,13 +2128,9 @@
           </w:r>
           <w:r>
             <w:rPr>
-              <w:rFonts w:ascii="Calibri" w:eastAsia="Calibri" w:hAnsi="Calibri" w:cs="Calibri"/>
-              <w:b/>
-              <w:color w:val="000000"/>
-              <w:sz w:val="22"/>
-              <w:szCs w:val="22"/>
+              <w:noProof/>
             </w:rPr>
-            <w:t>21</w:t>
+            <w:t>19</w:t>
           </w:r>
           <w:r>
             <w:fldChar w:fldCharType="end"/>
@@ -2245,12 +2181,9 @@
           </w:r>
           <w:r>
             <w:rPr>
-              <w:rFonts w:ascii="Calibri" w:eastAsia="Calibri" w:hAnsi="Calibri" w:cs="Calibri"/>
-              <w:color w:val="000000"/>
-              <w:sz w:val="22"/>
-              <w:szCs w:val="22"/>
+              <w:noProof/>
             </w:rPr>
-            <w:t>21</w:t>
+            <w:t>19</w:t>
           </w:r>
           <w:r>
             <w:fldChar w:fldCharType="end"/>
@@ -2310,12 +2243,9 @@
           </w:r>
           <w:r>
             <w:rPr>
-              <w:rFonts w:ascii="Calibri" w:eastAsia="Calibri" w:hAnsi="Calibri" w:cs="Calibri"/>
-              <w:color w:val="000000"/>
-              <w:sz w:val="22"/>
-              <w:szCs w:val="22"/>
+              <w:noProof/>
             </w:rPr>
-            <w:t>21</w:t>
+            <w:t>19</w:t>
           </w:r>
           <w:r>
             <w:fldChar w:fldCharType="end"/>
@@ -2366,12 +2296,9 @@
           </w:r>
           <w:r>
             <w:rPr>
-              <w:rFonts w:ascii="Calibri" w:eastAsia="Calibri" w:hAnsi="Calibri" w:cs="Calibri"/>
-              <w:color w:val="000000"/>
-              <w:sz w:val="22"/>
-              <w:szCs w:val="22"/>
+              <w:noProof/>
             </w:rPr>
-            <w:t>22</w:t>
+            <w:t>21</w:t>
           </w:r>
           <w:r>
             <w:fldChar w:fldCharType="end"/>
@@ -2422,12 +2349,9 @@
           </w:r>
           <w:r>
             <w:rPr>
-              <w:rFonts w:ascii="Calibri" w:eastAsia="Calibri" w:hAnsi="Calibri" w:cs="Calibri"/>
-              <w:color w:val="000000"/>
-              <w:sz w:val="22"/>
-              <w:szCs w:val="22"/>
+              <w:noProof/>
             </w:rPr>
-            <w:t>24</w:t>
+            <w:t>22</w:t>
           </w:r>
           <w:r>
             <w:fldChar w:fldCharType="end"/>
@@ -2478,12 +2402,9 @@
           </w:r>
           <w:r>
             <w:rPr>
-              <w:rFonts w:ascii="Calibri" w:eastAsia="Calibri" w:hAnsi="Calibri" w:cs="Calibri"/>
-              <w:color w:val="000000"/>
-              <w:sz w:val="22"/>
-              <w:szCs w:val="22"/>
+              <w:noProof/>
             </w:rPr>
-            <w:t>25</w:t>
+            <w:t>23</w:t>
           </w:r>
           <w:r>
             <w:fldChar w:fldCharType="end"/>
@@ -2534,12 +2455,12 @@
           </w:r>
           <w:r>
             <w:rPr>
-              <w:rFonts w:ascii="Calibri" w:eastAsia="Calibri" w:hAnsi="Calibri" w:cs="Calibri"/>
-              <w:color w:val="000000"/>
-              <w:sz w:val="22"/>
-              <w:szCs w:val="22"/>
+              <w:b/>
+              <w:bCs/>
+              <w:noProof/>
+              <w:lang w:val="en-US"/>
             </w:rPr>
-            <w:t>26</w:t>
+            <w:t>Error! Bookmark not defined.</w:t>
           </w:r>
           <w:r>
             <w:fldChar w:fldCharType="end"/>
@@ -2590,12 +2511,9 @@
           </w:r>
           <w:r>
             <w:rPr>
-              <w:rFonts w:ascii="Calibri" w:eastAsia="Calibri" w:hAnsi="Calibri" w:cs="Calibri"/>
-              <w:color w:val="000000"/>
-              <w:sz w:val="22"/>
-              <w:szCs w:val="22"/>
+              <w:noProof/>
             </w:rPr>
-            <w:t>29</w:t>
+            <w:t>28</w:t>
           </w:r>
           <w:r>
             <w:fldChar w:fldCharType="end"/>
@@ -2655,10 +2573,7 @@
           </w:r>
           <w:r>
             <w:rPr>
-              <w:rFonts w:ascii="Calibri" w:eastAsia="Calibri" w:hAnsi="Calibri" w:cs="Calibri"/>
-              <w:color w:val="000000"/>
-              <w:sz w:val="22"/>
-              <w:szCs w:val="22"/>
+              <w:noProof/>
             </w:rPr>
             <w:t>30</w:t>
           </w:r>
@@ -2711,10 +2626,7 @@
           </w:r>
           <w:r>
             <w:rPr>
-              <w:rFonts w:ascii="Calibri" w:eastAsia="Calibri" w:hAnsi="Calibri" w:cs="Calibri"/>
-              <w:color w:val="000000"/>
-              <w:sz w:val="22"/>
-              <w:szCs w:val="22"/>
+              <w:noProof/>
             </w:rPr>
             <w:t>31</w:t>
           </w:r>
@@ -2767,12 +2679,12 @@
           </w:r>
           <w:r>
             <w:rPr>
-              <w:rFonts w:ascii="Calibri" w:eastAsia="Calibri" w:hAnsi="Calibri" w:cs="Calibri"/>
-              <w:color w:val="000000"/>
-              <w:sz w:val="22"/>
-              <w:szCs w:val="22"/>
+              <w:b/>
+              <w:bCs/>
+              <w:noProof/>
+              <w:lang w:val="en-US"/>
             </w:rPr>
-            <w:t>31</w:t>
+            <w:t>Error! Bookmark not defined.</w:t>
           </w:r>
           <w:r>
             <w:fldChar w:fldCharType="end"/>
@@ -2823,12 +2735,9 @@
           </w:r>
           <w:r>
             <w:rPr>
-              <w:rFonts w:ascii="Calibri" w:eastAsia="Calibri" w:hAnsi="Calibri" w:cs="Calibri"/>
-              <w:color w:val="000000"/>
-              <w:sz w:val="22"/>
-              <w:szCs w:val="22"/>
+              <w:noProof/>
             </w:rPr>
-            <w:t>32</w:t>
+            <w:t>34</w:t>
           </w:r>
           <w:r>
             <w:fldChar w:fldCharType="end"/>
@@ -2879,12 +2788,12 @@
           </w:r>
           <w:r>
             <w:rPr>
-              <w:rFonts w:ascii="Calibri" w:eastAsia="Calibri" w:hAnsi="Calibri" w:cs="Calibri"/>
-              <w:color w:val="000000"/>
-              <w:sz w:val="22"/>
-              <w:szCs w:val="22"/>
+              <w:b/>
+              <w:bCs/>
+              <w:noProof/>
+              <w:lang w:val="en-US"/>
             </w:rPr>
-            <w:t>32</w:t>
+            <w:t>Error! Bookmark not defined.</w:t>
           </w:r>
           <w:r>
             <w:fldChar w:fldCharType="end"/>
@@ -2935,12 +2844,12 @@
           </w:r>
           <w:r>
             <w:rPr>
-              <w:rFonts w:ascii="Calibri" w:eastAsia="Calibri" w:hAnsi="Calibri" w:cs="Calibri"/>
-              <w:color w:val="000000"/>
-              <w:sz w:val="22"/>
-              <w:szCs w:val="22"/>
+              <w:b/>
+              <w:bCs/>
+              <w:noProof/>
+              <w:lang w:val="en-US"/>
             </w:rPr>
-            <w:t>33</w:t>
+            <w:t>Error! Bookmark not defined.</w:t>
           </w:r>
           <w:r>
             <w:fldChar w:fldCharType="end"/>
@@ -3000,12 +2909,12 @@
           </w:r>
           <w:r>
             <w:rPr>
-              <w:rFonts w:ascii="Calibri" w:eastAsia="Calibri" w:hAnsi="Calibri" w:cs="Calibri"/>
-              <w:color w:val="000000"/>
-              <w:sz w:val="22"/>
-              <w:szCs w:val="22"/>
+              <w:b/>
+              <w:bCs/>
+              <w:noProof/>
+              <w:lang w:val="en-US"/>
             </w:rPr>
-            <w:t>34</w:t>
+            <w:t>Error! Bookmark not defined.</w:t>
           </w:r>
           <w:r>
             <w:fldChar w:fldCharType="end"/>
@@ -3056,12 +2965,12 @@
           </w:r>
           <w:r>
             <w:rPr>
-              <w:rFonts w:ascii="Calibri" w:eastAsia="Calibri" w:hAnsi="Calibri" w:cs="Calibri"/>
-              <w:color w:val="000000"/>
-              <w:sz w:val="22"/>
-              <w:szCs w:val="22"/>
+              <w:b/>
+              <w:bCs/>
+              <w:noProof/>
+              <w:lang w:val="en-US"/>
             </w:rPr>
-            <w:t>34</w:t>
+            <w:t>Error! Bookmark not defined.</w:t>
           </w:r>
           <w:r>
             <w:fldChar w:fldCharType="end"/>
@@ -3112,12 +3021,12 @@
           </w:r>
           <w:r>
             <w:rPr>
-              <w:rFonts w:ascii="Calibri" w:eastAsia="Calibri" w:hAnsi="Calibri" w:cs="Calibri"/>
-              <w:color w:val="000000"/>
-              <w:sz w:val="22"/>
-              <w:szCs w:val="22"/>
+              <w:b/>
+              <w:bCs/>
+              <w:noProof/>
+              <w:lang w:val="en-US"/>
             </w:rPr>
-            <w:t>35</w:t>
+            <w:t>Error! Bookmark not defined.</w:t>
           </w:r>
           <w:r>
             <w:fldChar w:fldCharType="end"/>
@@ -3168,12 +3077,12 @@
           </w:r>
           <w:r>
             <w:rPr>
-              <w:rFonts w:ascii="Calibri" w:eastAsia="Calibri" w:hAnsi="Calibri" w:cs="Calibri"/>
-              <w:color w:val="000000"/>
-              <w:sz w:val="22"/>
-              <w:szCs w:val="22"/>
+              <w:b/>
+              <w:bCs/>
+              <w:noProof/>
+              <w:lang w:val="en-US"/>
             </w:rPr>
-            <w:t>35</w:t>
+            <w:t>Error! Bookmark not defined.</w:t>
           </w:r>
           <w:r>
             <w:fldChar w:fldCharType="end"/>
@@ -3224,12 +3133,12 @@
           </w:r>
           <w:r>
             <w:rPr>
-              <w:rFonts w:ascii="Calibri" w:eastAsia="Calibri" w:hAnsi="Calibri" w:cs="Calibri"/>
-              <w:color w:val="000000"/>
-              <w:sz w:val="22"/>
-              <w:szCs w:val="22"/>
+              <w:b/>
+              <w:bCs/>
+              <w:noProof/>
+              <w:lang w:val="en-US"/>
             </w:rPr>
-            <w:t>36</w:t>
+            <w:t>Error! Bookmark not defined.</w:t>
           </w:r>
           <w:r>
             <w:fldChar w:fldCharType="end"/>
@@ -3280,12 +3189,12 @@
           </w:r>
           <w:r>
             <w:rPr>
-              <w:rFonts w:ascii="Calibri" w:eastAsia="Calibri" w:hAnsi="Calibri" w:cs="Calibri"/>
-              <w:color w:val="000000"/>
-              <w:sz w:val="22"/>
-              <w:szCs w:val="22"/>
+              <w:b/>
+              <w:bCs/>
+              <w:noProof/>
+              <w:lang w:val="en-US"/>
             </w:rPr>
-            <w:t>36</w:t>
+            <w:t>Error! Bookmark not defined.</w:t>
           </w:r>
           <w:r>
             <w:fldChar w:fldCharType="end"/>
@@ -3345,12 +3254,12 @@
           </w:r>
           <w:r>
             <w:rPr>
-              <w:rFonts w:ascii="Calibri" w:eastAsia="Calibri" w:hAnsi="Calibri" w:cs="Calibri"/>
-              <w:color w:val="000000"/>
-              <w:sz w:val="22"/>
-              <w:szCs w:val="22"/>
+              <w:b/>
+              <w:bCs/>
+              <w:noProof/>
+              <w:lang w:val="en-US"/>
             </w:rPr>
-            <w:t>37</w:t>
+            <w:t>Error! Bookmark not defined.</w:t>
           </w:r>
           <w:r>
             <w:fldChar w:fldCharType="end"/>
@@ -3401,12 +3310,12 @@
           </w:r>
           <w:r>
             <w:rPr>
-              <w:rFonts w:ascii="Calibri" w:eastAsia="Calibri" w:hAnsi="Calibri" w:cs="Calibri"/>
-              <w:color w:val="000000"/>
-              <w:sz w:val="22"/>
-              <w:szCs w:val="22"/>
+              <w:b/>
+              <w:bCs/>
+              <w:noProof/>
+              <w:lang w:val="en-US"/>
             </w:rPr>
-            <w:t>37</w:t>
+            <w:t>Error! Bookmark not defined.</w:t>
           </w:r>
           <w:r>
             <w:fldChar w:fldCharType="end"/>
@@ -3457,12 +3366,12 @@
           </w:r>
           <w:r>
             <w:rPr>
-              <w:rFonts w:ascii="Calibri" w:eastAsia="Calibri" w:hAnsi="Calibri" w:cs="Calibri"/>
-              <w:color w:val="000000"/>
-              <w:sz w:val="22"/>
-              <w:szCs w:val="22"/>
+              <w:b/>
+              <w:bCs/>
+              <w:noProof/>
+              <w:lang w:val="en-US"/>
             </w:rPr>
-            <w:t>38</w:t>
+            <w:t>Error! Bookmark not defined.</w:t>
           </w:r>
           <w:r>
             <w:fldChar w:fldCharType="end"/>
@@ -3513,12 +3422,12 @@
           </w:r>
           <w:r>
             <w:rPr>
-              <w:rFonts w:ascii="Calibri" w:eastAsia="Calibri" w:hAnsi="Calibri" w:cs="Calibri"/>
-              <w:color w:val="000000"/>
-              <w:sz w:val="22"/>
-              <w:szCs w:val="22"/>
+              <w:b/>
+              <w:bCs/>
+              <w:noProof/>
+              <w:lang w:val="en-US"/>
             </w:rPr>
-            <w:t>38</w:t>
+            <w:t>Error! Bookmark not defined.</w:t>
           </w:r>
           <w:r>
             <w:fldChar w:fldCharType="end"/>
@@ -3569,12 +3478,12 @@
           </w:r>
           <w:r>
             <w:rPr>
-              <w:rFonts w:ascii="Calibri" w:eastAsia="Calibri" w:hAnsi="Calibri" w:cs="Calibri"/>
-              <w:color w:val="000000"/>
-              <w:sz w:val="22"/>
-              <w:szCs w:val="22"/>
+              <w:b/>
+              <w:bCs/>
+              <w:noProof/>
+              <w:lang w:val="en-US"/>
             </w:rPr>
-            <w:t>39</w:t>
+            <w:t>Error! Bookmark not defined.</w:t>
           </w:r>
           <w:r>
             <w:fldChar w:fldCharType="end"/>
@@ -3625,12 +3534,12 @@
           </w:r>
           <w:r>
             <w:rPr>
-              <w:rFonts w:ascii="Calibri" w:eastAsia="Calibri" w:hAnsi="Calibri" w:cs="Calibri"/>
-              <w:color w:val="000000"/>
-              <w:sz w:val="22"/>
-              <w:szCs w:val="22"/>
+              <w:b/>
+              <w:bCs/>
+              <w:noProof/>
+              <w:lang w:val="en-US"/>
             </w:rPr>
-            <w:t>39</w:t>
+            <w:t>Error! Bookmark not defined.</w:t>
           </w:r>
           <w:r>
             <w:fldChar w:fldCharType="end"/>
@@ -3690,12 +3599,12 @@
           </w:r>
           <w:r>
             <w:rPr>
-              <w:rFonts w:ascii="Calibri" w:eastAsia="Calibri" w:hAnsi="Calibri" w:cs="Calibri"/>
-              <w:color w:val="000000"/>
-              <w:sz w:val="22"/>
-              <w:szCs w:val="22"/>
+              <w:b/>
+              <w:bCs/>
+              <w:noProof/>
+              <w:lang w:val="en-US"/>
             </w:rPr>
-            <w:t>40</w:t>
+            <w:t>Error! Bookmark not defined.</w:t>
           </w:r>
           <w:r>
             <w:fldChar w:fldCharType="end"/>
@@ -3746,12 +3655,12 @@
           </w:r>
           <w:r>
             <w:rPr>
-              <w:rFonts w:ascii="Calibri" w:eastAsia="Calibri" w:hAnsi="Calibri" w:cs="Calibri"/>
-              <w:color w:val="000000"/>
-              <w:sz w:val="22"/>
-              <w:szCs w:val="22"/>
+              <w:b/>
+              <w:bCs/>
+              <w:noProof/>
+              <w:lang w:val="en-US"/>
             </w:rPr>
-            <w:t>40</w:t>
+            <w:t>Error! Bookmark not defined.</w:t>
           </w:r>
           <w:r>
             <w:fldChar w:fldCharType="end"/>
@@ -3802,12 +3711,12 @@
           </w:r>
           <w:r>
             <w:rPr>
-              <w:rFonts w:ascii="Calibri" w:eastAsia="Calibri" w:hAnsi="Calibri" w:cs="Calibri"/>
-              <w:color w:val="000000"/>
-              <w:sz w:val="22"/>
-              <w:szCs w:val="22"/>
+              <w:b/>
+              <w:bCs/>
+              <w:noProof/>
+              <w:lang w:val="en-US"/>
             </w:rPr>
-            <w:t>40</w:t>
+            <w:t>Error! Bookmark not defined.</w:t>
           </w:r>
           <w:r>
             <w:fldChar w:fldCharType="end"/>
@@ -3858,12 +3767,12 @@
           </w:r>
           <w:r>
             <w:rPr>
-              <w:rFonts w:ascii="Calibri" w:eastAsia="Calibri" w:hAnsi="Calibri" w:cs="Calibri"/>
-              <w:color w:val="000000"/>
-              <w:sz w:val="22"/>
-              <w:szCs w:val="22"/>
+              <w:b/>
+              <w:bCs/>
+              <w:noProof/>
+              <w:lang w:val="en-US"/>
             </w:rPr>
-            <w:t>40</w:t>
+            <w:t>Error! Bookmark not defined.</w:t>
           </w:r>
           <w:r>
             <w:fldChar w:fldCharType="end"/>
@@ -3914,12 +3823,12 @@
           </w:r>
           <w:r>
             <w:rPr>
-              <w:rFonts w:ascii="Calibri" w:eastAsia="Calibri" w:hAnsi="Calibri" w:cs="Calibri"/>
-              <w:color w:val="000000"/>
-              <w:sz w:val="22"/>
-              <w:szCs w:val="22"/>
+              <w:b/>
+              <w:bCs/>
+              <w:noProof/>
+              <w:lang w:val="en-US"/>
             </w:rPr>
-            <w:t>40</w:t>
+            <w:t>Error! Bookmark not defined.</w:t>
           </w:r>
           <w:r>
             <w:fldChar w:fldCharType="end"/>
@@ -3970,12 +3879,9 @@
           </w:r>
           <w:r>
             <w:rPr>
-              <w:rFonts w:ascii="Calibri" w:eastAsia="Calibri" w:hAnsi="Calibri" w:cs="Calibri"/>
-              <w:color w:val="000000"/>
-              <w:sz w:val="22"/>
-              <w:szCs w:val="22"/>
+              <w:noProof/>
             </w:rPr>
-            <w:t>41</w:t>
+            <w:t>58</w:t>
           </w:r>
           <w:r>
             <w:fldChar w:fldCharType="end"/>
@@ -4026,12 +3932,9 @@
           </w:r>
           <w:r>
             <w:rPr>
-              <w:rFonts w:ascii="Calibri" w:eastAsia="Calibri" w:hAnsi="Calibri" w:cs="Calibri"/>
-              <w:color w:val="000000"/>
-              <w:sz w:val="22"/>
-              <w:szCs w:val="22"/>
+              <w:noProof/>
             </w:rPr>
-            <w:t>42</w:t>
+            <w:t>59</w:t>
           </w:r>
           <w:r>
             <w:fldChar w:fldCharType="end"/>
@@ -4082,12 +3985,9 @@
           </w:r>
           <w:r>
             <w:rPr>
-              <w:rFonts w:ascii="Calibri" w:eastAsia="Calibri" w:hAnsi="Calibri" w:cs="Calibri"/>
-              <w:color w:val="000000"/>
-              <w:sz w:val="22"/>
-              <w:szCs w:val="22"/>
+              <w:noProof/>
             </w:rPr>
-            <w:t>42</w:t>
+            <w:t>59</w:t>
           </w:r>
           <w:r>
             <w:fldChar w:fldCharType="end"/>
@@ -4141,12 +4041,9 @@
           </w:r>
           <w:r>
             <w:rPr>
-              <w:rFonts w:ascii="Calibri" w:eastAsia="Calibri" w:hAnsi="Calibri" w:cs="Calibri"/>
-              <w:color w:val="000000"/>
-              <w:sz w:val="22"/>
-              <w:szCs w:val="22"/>
+              <w:noProof/>
             </w:rPr>
-            <w:t>42</w:t>
+            <w:t>59</w:t>
           </w:r>
           <w:r>
             <w:fldChar w:fldCharType="end"/>
@@ -4197,12 +4094,9 @@
           </w:r>
           <w:r>
             <w:rPr>
-              <w:rFonts w:ascii="Calibri" w:eastAsia="Calibri" w:hAnsi="Calibri" w:cs="Calibri"/>
-              <w:color w:val="000000"/>
-              <w:sz w:val="22"/>
-              <w:szCs w:val="22"/>
+              <w:noProof/>
             </w:rPr>
-            <w:t>43</w:t>
+            <w:t>60</w:t>
           </w:r>
           <w:r>
             <w:fldChar w:fldCharType="end"/>
@@ -4253,12 +4147,9 @@
           </w:r>
           <w:r>
             <w:rPr>
-              <w:rFonts w:ascii="Calibri" w:eastAsia="Calibri" w:hAnsi="Calibri" w:cs="Calibri"/>
-              <w:color w:val="000000"/>
-              <w:sz w:val="22"/>
-              <w:szCs w:val="22"/>
+              <w:noProof/>
             </w:rPr>
-            <w:t>44</w:t>
+            <w:t>61</w:t>
           </w:r>
           <w:r>
             <w:fldChar w:fldCharType="end"/>
@@ -4309,12 +4200,9 @@
           </w:r>
           <w:r>
             <w:rPr>
-              <w:rFonts w:ascii="Calibri" w:eastAsia="Calibri" w:hAnsi="Calibri" w:cs="Calibri"/>
-              <w:color w:val="000000"/>
-              <w:sz w:val="22"/>
-              <w:szCs w:val="22"/>
+              <w:noProof/>
             </w:rPr>
-            <w:t>45</w:t>
+            <w:t>62</w:t>
           </w:r>
           <w:r>
             <w:fldChar w:fldCharType="end"/>
@@ -4365,12 +4253,9 @@
           </w:r>
           <w:r>
             <w:rPr>
-              <w:rFonts w:ascii="Calibri" w:eastAsia="Calibri" w:hAnsi="Calibri" w:cs="Calibri"/>
-              <w:color w:val="000000"/>
-              <w:sz w:val="22"/>
-              <w:szCs w:val="22"/>
+              <w:noProof/>
             </w:rPr>
-            <w:t>46</w:t>
+            <w:t>62</w:t>
           </w:r>
           <w:r>
             <w:fldChar w:fldCharType="end"/>
@@ -4433,13 +4318,9 @@
           </w:r>
           <w:r>
             <w:rPr>
-              <w:rFonts w:ascii="Calibri" w:eastAsia="Calibri" w:hAnsi="Calibri" w:cs="Calibri"/>
-              <w:b/>
-              <w:color w:val="000000"/>
-              <w:sz w:val="22"/>
-              <w:szCs w:val="22"/>
+              <w:noProof/>
             </w:rPr>
-            <w:t>53</w:t>
+            <w:t>71</w:t>
           </w:r>
           <w:r>
             <w:fldChar w:fldCharType="end"/>
@@ -4490,12 +4371,9 @@
           </w:r>
           <w:r>
             <w:rPr>
-              <w:rFonts w:ascii="Calibri" w:eastAsia="Calibri" w:hAnsi="Calibri" w:cs="Calibri"/>
-              <w:color w:val="000000"/>
-              <w:sz w:val="22"/>
-              <w:szCs w:val="22"/>
+              <w:noProof/>
             </w:rPr>
-            <w:t>53</w:t>
+            <w:t>71</w:t>
           </w:r>
           <w:r>
             <w:fldChar w:fldCharType="end"/>
@@ -4546,12 +4424,9 @@
           </w:r>
           <w:r>
             <w:rPr>
-              <w:rFonts w:ascii="Calibri" w:eastAsia="Calibri" w:hAnsi="Calibri" w:cs="Calibri"/>
-              <w:color w:val="000000"/>
-              <w:sz w:val="22"/>
-              <w:szCs w:val="22"/>
+              <w:noProof/>
             </w:rPr>
-            <w:t>54</w:t>
+            <w:t>71</w:t>
           </w:r>
           <w:r>
             <w:fldChar w:fldCharType="end"/>
@@ -4602,12 +4477,12 @@
           </w:r>
           <w:r>
             <w:rPr>
-              <w:rFonts w:ascii="Calibri" w:eastAsia="Calibri" w:hAnsi="Calibri" w:cs="Calibri"/>
-              <w:color w:val="000000"/>
-              <w:sz w:val="22"/>
-              <w:szCs w:val="22"/>
+              <w:b/>
+              <w:bCs/>
+              <w:noProof/>
+              <w:lang w:val="en-US"/>
             </w:rPr>
-            <w:t>56</w:t>
+            <w:t>Error! Bookmark not defined.</w:t>
           </w:r>
           <w:r>
             <w:fldChar w:fldCharType="end"/>
@@ -4667,12 +4542,9 @@
           </w:r>
           <w:r>
             <w:rPr>
-              <w:rFonts w:ascii="Calibri" w:eastAsia="Calibri" w:hAnsi="Calibri" w:cs="Calibri"/>
-              <w:color w:val="000000"/>
-              <w:sz w:val="22"/>
-              <w:szCs w:val="22"/>
+              <w:noProof/>
             </w:rPr>
-            <w:t>57</w:t>
+            <w:t>73</w:t>
           </w:r>
           <w:r>
             <w:fldChar w:fldCharType="end"/>
@@ -4723,12 +4595,9 @@
           </w:r>
           <w:r>
             <w:rPr>
-              <w:rFonts w:ascii="Calibri" w:eastAsia="Calibri" w:hAnsi="Calibri" w:cs="Calibri"/>
-              <w:color w:val="000000"/>
-              <w:sz w:val="22"/>
-              <w:szCs w:val="22"/>
+              <w:noProof/>
             </w:rPr>
-            <w:t>59</w:t>
+            <w:t>75</w:t>
           </w:r>
           <w:r>
             <w:fldChar w:fldCharType="end"/>
@@ -4779,12 +4648,9 @@
           </w:r>
           <w:r>
             <w:rPr>
-              <w:rFonts w:ascii="Calibri" w:eastAsia="Calibri" w:hAnsi="Calibri" w:cs="Calibri"/>
-              <w:color w:val="000000"/>
-              <w:sz w:val="22"/>
-              <w:szCs w:val="22"/>
+              <w:noProof/>
             </w:rPr>
-            <w:t>60</w:t>
+            <w:t>75</w:t>
           </w:r>
           <w:r>
             <w:fldChar w:fldCharType="end"/>
@@ -4835,12 +4701,9 @@
           </w:r>
           <w:r>
             <w:rPr>
-              <w:rFonts w:ascii="Calibri" w:eastAsia="Calibri" w:hAnsi="Calibri" w:cs="Calibri"/>
-              <w:color w:val="000000"/>
-              <w:sz w:val="22"/>
-              <w:szCs w:val="22"/>
+              <w:noProof/>
             </w:rPr>
-            <w:t>61</w:t>
+            <w:t>76</w:t>
           </w:r>
           <w:r>
             <w:fldChar w:fldCharType="end"/>
@@ -4891,12 +4754,9 @@
           </w:r>
           <w:r>
             <w:rPr>
-              <w:rFonts w:ascii="Calibri" w:eastAsia="Calibri" w:hAnsi="Calibri" w:cs="Calibri"/>
-              <w:color w:val="000000"/>
-              <w:sz w:val="22"/>
-              <w:szCs w:val="22"/>
+              <w:noProof/>
             </w:rPr>
-            <w:t>62</w:t>
+            <w:t>77</w:t>
           </w:r>
           <w:r>
             <w:fldChar w:fldCharType="end"/>
@@ -4949,13 +4809,12 @@
           </w:r>
           <w:r>
             <w:rPr>
-              <w:rFonts w:ascii="Calibri" w:eastAsia="Calibri" w:hAnsi="Calibri" w:cs="Calibri"/>
               <w:b/>
-              <w:color w:val="000000"/>
-              <w:sz w:val="22"/>
-              <w:szCs w:val="22"/>
+              <w:bCs/>
+              <w:noProof/>
+              <w:lang w:val="en-US"/>
             </w:rPr>
-            <w:t>64</w:t>
+            <w:t>Error! Bookmark not defined.</w:t>
           </w:r>
           <w:r>
             <w:fldChar w:fldCharType="end"/>
@@ -5008,13 +4867,9 @@
           </w:r>
           <w:r>
             <w:rPr>
-              <w:rFonts w:ascii="Calibri" w:eastAsia="Calibri" w:hAnsi="Calibri" w:cs="Calibri"/>
-              <w:b/>
-              <w:color w:val="000000"/>
-              <w:sz w:val="22"/>
-              <w:szCs w:val="22"/>
+              <w:noProof/>
             </w:rPr>
-            <w:t>65</w:t>
+            <w:t>79</w:t>
           </w:r>
           <w:r>
             <w:fldChar w:fldCharType="end"/>

</xml_diff>